<commit_message>
Added object model for general Command Scheduler flow, and changes to associated java files.
</commit_message>
<xml_diff>
--- a/ChronosLib/Program/DevelopmentDocs/MVP_Architecture.docx
+++ b/ChronosLib/Program/DevelopmentDocs/MVP_Architecture.docx
@@ -120,10 +120,7 @@
         <w:t xml:space="preserve">Quest Master </w:t>
       </w:r>
       <w:r>
-        <w:t>contributes to the database with re</w:t>
-      </w:r>
-      <w:r>
-        <w:t xml:space="preserve">ad/write updates, but </w:t>
+        <w:t xml:space="preserve">contributes to the database with read/write updates, but </w:t>
       </w:r>
       <w:r>
         <w:rPr>
@@ -159,10 +156,7 @@
         <w:t>Adventurer</w:t>
       </w:r>
       <w:r>
-        <w:t xml:space="preserve"> can exist concurrently for the same or different pl</w:t>
-      </w:r>
-      <w:r>
-        <w:t>ayers.</w:t>
+        <w:t xml:space="preserve"> can exist concurrently for the same or different players.</w:t>
       </w:r>
     </w:p>
     <w:p>
@@ -258,13 +252,7 @@
         <w:footnoteReference w:id="1"/>
       </w:r>
       <w:r>
-        <w:t xml:space="preserve"> architecture called Model-View-Presenter (MVP), which maximizes the separation-of-concerns principle, a critical architectural design. MVP was invented by Peter Coad and Ed Y</w:t>
-      </w:r>
-      <w:r>
-        <w:t>ourdon in the late 1980’s, which they called the “4 Component Model”. Carolla Development added to the MVP model in 2009 by adding the CIV component to allow more comprehensive automated testing. It became known as the “4+1 Component Model”, but is still a</w:t>
-      </w:r>
-      <w:r>
-        <w:t>n enhanced MVP.</w:t>
+        <w:t xml:space="preserve"> architecture called Model-View-Presenter (MVP), which maximizes the separation-of-concerns principle, a critical architectural design. MVP was invented by Peter Coad and Ed Yourdon in the late 1980’s, which they called the “4 Component Model”. Carolla Development added to the MVP model in 2009 by adding the CIV component to allow more comprehensive automated testing. It became known as the “4+1 Component Model”, but is still an enhanced MVP.</w:t>
       </w:r>
     </w:p>
     <w:p>
@@ -301,10 +289,7 @@
         <w:t>Model</w:t>
       </w:r>
       <w:r>
-        <w:t xml:space="preserve"> abstraction contains the actual busin</w:t>
-      </w:r>
-      <w:r>
-        <w:t xml:space="preserve">ess object under interaction, and is implemented as classes within the Problem Domain Component (PDC). </w:t>
+        <w:t xml:space="preserve"> abstraction contains the actual business object under interaction, and is implemented as classes within the Problem Domain Component (PDC). </w:t>
       </w:r>
     </w:p>
     <w:p>
@@ -327,10 +312,7 @@
         <w:t xml:space="preserve">View </w:t>
       </w:r>
       <w:r>
-        <w:t>abstraction contains the data types needed to convert internal to external formats, and vice versa; and is implemented as classes within the Co</w:t>
-      </w:r>
-      <w:r>
-        <w:t xml:space="preserve">mponent Interface Validator (CIV) Component. </w:t>
+        <w:t xml:space="preserve">abstraction contains the data types needed to convert internal to external formats, and vice versa; and is implemented as classes within the Component Interface Validator (CIV) Component. </w:t>
       </w:r>
     </w:p>
     <w:p>
@@ -357,10 +339,7 @@
       </w:r>
       <w:r>
         <w:lastRenderedPageBreak/>
-        <w:t>through interactive visualizations, such as GUI widgets, windows, dialog boxes, and visual controls; and is implemented as classe</w:t>
-      </w:r>
-      <w:r>
-        <w:t xml:space="preserve">s within the Human Interface Component (HIC). </w:t>
+        <w:t xml:space="preserve">through interactive visualizations, such as GUI widgets, windows, dialog boxes, and visual controls; and is implemented as classes within the Human Interface Component (HIC). </w:t>
       </w:r>
     </w:p>
     <w:p>
@@ -389,10 +368,7 @@
         <w:pStyle w:val="normal0"/>
       </w:pPr>
       <w:r>
-        <w:t>The application software consists of four components, each component containing a collection of logically related classes for that component. All classes within each component are</w:t>
-      </w:r>
-      <w:r>
-        <w:t xml:space="preserve"> contained within a Java package of the same name: </w:t>
+        <w:t xml:space="preserve">The application software consists of four components, each component containing a collection of logically related classes for that component. All classes within each component are contained within a Java package of the same name: </w:t>
       </w:r>
       <w:proofErr w:type="spellStart"/>
       <w:r>
@@ -450,14 +426,15 @@
         <w:pStyle w:val="normal0"/>
         <w:jc w:val="center"/>
       </w:pPr>
+      <w:bookmarkStart w:id="0" w:name="_GoBack"/>
       <w:r>
         <w:rPr>
           <w:noProof/>
         </w:rPr>
         <w:drawing>
-          <wp:inline distT="0" distB="0" distL="0" distR="0" wp14:anchorId="0F0C8CCC" wp14:editId="6F82379D">
-            <wp:extent cx="5485894" cy="3853180"/>
-            <wp:effectExtent l="0" t="0" r="635" b="7620"/>
+          <wp:inline distT="0" distB="0" distL="0" distR="0" wp14:anchorId="0F0C8CCC" wp14:editId="191BF65B">
+            <wp:extent cx="6060440" cy="3852545"/>
+            <wp:effectExtent l="0" t="0" r="10160" b="8255"/>
             <wp:docPr id="2" name="Picture 2"/>
             <wp:cNvGraphicFramePr>
               <a:graphicFrameLocks xmlns:a="http://schemas.openxmlformats.org/drawingml/2006/main" noChangeAspect="1"/>
@@ -484,7 +461,7 @@
                   <pic:spPr>
                     <a:xfrm>
                       <a:off x="0" y="0"/>
-                      <a:ext cx="5486400" cy="3853535"/>
+                      <a:ext cx="6061997" cy="3853535"/>
                     </a:xfrm>
                     <a:prstGeom prst="rect">
                       <a:avLst/>
@@ -496,6 +473,7 @@
           </wp:inline>
         </w:drawing>
       </w:r>
+      <w:bookmarkEnd w:id="0"/>
     </w:p>
     <w:p>
       <w:pPr>
@@ -561,46 +539,14 @@
         <w:rPr>
           <w:b/>
         </w:rPr>
-        <w:t>Human Interfa</w:t>
-      </w:r>
-      <w:r>
-        <w:rPr>
-          <w:b/>
-        </w:rPr>
-        <w:t>ce Component (HIC)</w:t>
-      </w:r>
-      <w:r>
-        <w:t xml:space="preserve">: The HIC manages all inputs and outputs that originate or pass data or control to and from a user, using a keyboard and mouse interface interacting with GUI widgets. The HIC </w:t>
-      </w:r>
-      <w:r>
-        <w:t>can only display</w:t>
-      </w:r>
-      <w:r>
-        <w:t xml:space="preserve"> String data.  </w:t>
-      </w:r>
-      <w:r>
-        <w:t>(</w:t>
-      </w:r>
-      <w:r>
-        <w:t>For testing purposes,</w:t>
-      </w:r>
-      <w:r>
-        <w:t xml:space="preserve"> the CIV i</w:t>
-      </w:r>
-      <w:r>
-        <w:t xml:space="preserve">s required to convert all data passed to the HIC from internal format to String format and vice versa.)  </w:t>
-      </w:r>
-      <w:r>
-        <w:t>The HIC is responsible to interact with the only the user and CIV.  The HIC works at the syntax level of data</w:t>
-      </w:r>
-      <w:r>
-        <w:t>.</w:t>
-      </w:r>
-      <w:r>
-        <w:t xml:space="preserve"> There should be no logic in the HIC exce</w:t>
-      </w:r>
-      <w:r>
-        <w:t>pt that needed to handle keyboard and mouse events, and draw GUI widgets.</w:t>
+        <w:t>Human Interface Component (HIC)</w:t>
+      </w:r>
+      <w:r>
+        <w:t xml:space="preserve">: The HIC manages all inputs and outputs that originate or pass data or control to and from a user, using a keyboard and mouse interface interacting with GUI widgets. The HIC can only display String data.  (For </w:t>
+      </w:r>
+      <w:r>
+        <w:lastRenderedPageBreak/>
+        <w:t>testing purposes, the CIV is required to convert all data passed to the HIC from internal format to String format and vice versa.)  The HIC is responsible to interact with the only the user and CIV.  The HIC works at the syntax level of data. There should be no logic in the HIC except that needed to handle keyboard and mouse events, and draw GUI widgets.</w:t>
       </w:r>
     </w:p>
     <w:p>
@@ -624,10 +570,7 @@
         <w:t>Systems Interface Component (SIC)</w:t>
       </w:r>
       <w:r>
-        <w:t>: The SIC manages any communication to and from external applications or systems outside the application, handling local and remote networks, connec</w:t>
-      </w:r>
-      <w:r>
-        <w:t>tion pools, HTML protocols, etc. The SIC communicates at the semantic and informational level.</w:t>
+        <w:t>: The SIC manages any communication to and from external applications or systems outside the application, handling local and remote networks, connection pools, HTML protocols, etc. The SIC communicates at the semantic and informational level.</w:t>
       </w:r>
     </w:p>
     <w:p>
@@ -651,10 +594,7 @@
         <w:t>Data Management Component (DMC)</w:t>
       </w:r>
       <w:r>
-        <w:t>: The DMC Manages the persistence data and mechanisms for storage, such as file systems, database management systems, XML parsers</w:t>
-      </w:r>
-      <w:r>
-        <w:t xml:space="preserve">/writers, and permanent media. The DMC works at the semantic level of data. </w:t>
+        <w:t xml:space="preserve">: The DMC Manages the persistence data and mechanisms for storage, such as file systems, database management systems, XML parsers/writers, and permanent media. The DMC works at the semantic level of data. </w:t>
       </w:r>
     </w:p>
     <w:p>
@@ -687,13 +627,7 @@
         <w:t>sieve</w:t>
       </w:r>
       <w:r>
-        <w:t xml:space="preserve"> as an analog to a filter or strainer) is a special component that validates and formats data between the HIC and th</w:t>
-      </w:r>
-      <w:r>
-        <w:t>e PDC (or sometimes the SIC), and provides a “socket” for test cases to simulate HIC. All GUI’s String data must be syntactically validated and reformatted to the application's internal format, and vice versa for outputs to the GUI. It can also contain the</w:t>
-      </w:r>
-      <w:r>
-        <w:t xml:space="preserve"> semantic validation of the HIC inputs since the HIC should not have any non-GUI logic. </w:t>
+        <w:t xml:space="preserve"> as an analog to a filter or strainer) is a special component that validates and formats data between the HIC and the PDC (or sometimes the SIC), and provides a “socket” for test cases to simulate HIC. All GUI’s String data must be syntactically validated and reformatted to the application's internal format, and vice versa for outputs to the GUI. It can also contain the semantic validation of the HIC inputs since the HIC should not have any non-GUI logic. </w:t>
       </w:r>
     </w:p>
     <w:p>
@@ -708,13 +642,7 @@
         <w:ind w:left="360"/>
       </w:pPr>
       <w:r>
-        <w:t>Because GUI objects are difficult to test automatically, the CIV contains as much logic as possible, relegating the GUI code of the HIC to pure aesthetic display. Thi</w:t>
-      </w:r>
-      <w:r>
-        <w:t xml:space="preserve">s approach allows the CIV to be a place for the JUnit testing engine to “plug in”, and ensure that as much semantic and informational logic as possible can be tested automatically. My previous projects have about 85% of code automatically tested this way, </w:t>
-      </w:r>
-      <w:r>
-        <w:t>both unit and integration tests; the GUI code accounts for the remaining 15%, which must be verified by manual inspection periodically.</w:t>
+        <w:t>Because GUI objects are difficult to test automatically, the CIV contains as much logic as possible, relegating the GUI code of the HIC to pure aesthetic display. This approach allows the CIV to be a place for the JUnit testing engine to “plug in”, and ensure that as much semantic and informational logic as possible can be tested automatically. My previous projects have about 85% of code automatically tested this way, both unit and integration tests; the GUI code accounts for the remaining 15%, which must be verified by manual inspection periodically.</w:t>
       </w:r>
     </w:p>
     <w:p>
@@ -748,10 +676,7 @@
         <w:pStyle w:val="normal0"/>
       </w:pPr>
       <w:r>
-        <w:t xml:space="preserve">The lines connecting the components shown in Figure 1 are the only paths data </w:t>
-      </w:r>
-      <w:r>
-        <w:t>may travels. Note that all components can talk to each other except for two cases.</w:t>
+        <w:t>The lines connecting the components shown in Figure 1 are the only paths data may travels. Note that all components can talk to each other except for two cases.</w:t>
       </w:r>
     </w:p>
     <w:p>
@@ -779,10 +704,7 @@
         <w:t>import</w:t>
       </w:r>
       <w:r>
-        <w:t xml:space="preserve"> th</w:t>
-      </w:r>
-      <w:r>
-        <w:t xml:space="preserve">e </w:t>
+        <w:t xml:space="preserve"> the </w:t>
       </w:r>
       <w:proofErr w:type="spellStart"/>
       <w:r>
@@ -845,11 +767,7 @@
         <w:ind w:hanging="359"/>
       </w:pPr>
       <w:r>
-        <w:lastRenderedPageBreak/>
-        <w:t>The DMC must go through the PDC to talk to the HIC. A communication path between the DMC and the HIC would result in an suboptimal architecture, sometimes called a “two-</w:t>
-      </w:r>
-      <w:r>
-        <w:t>tiered architecture”, or a “window-on-a-database”, and has been shown to be a fragile, high-maintenance solution.</w:t>
+        <w:t>The DMC must go through the PDC to talk to the HIC. A communication path between the DMC and the HIC would result in an suboptimal architecture, sometimes called a “two-tiered architecture”, or a “window-on-a-database”, and has been shown to be a fragile, high-maintenance solution.</w:t>
       </w:r>
     </w:p>
     <w:p>
@@ -873,10 +791,7 @@
         <w:pStyle w:val="normal0"/>
       </w:pPr>
       <w:r>
-        <w:t>All integration (and unit) tests are driven by the JUnit test framework and simulates an entire user story, or a collection of stories that comprise a use case. To avoid the various visualizations, pauses, and other click-and-point operations that will sto</w:t>
-      </w:r>
-      <w:r>
-        <w:t xml:space="preserve">p a test, which JUnit does not handle well, a JUnit test interposes a proxy class </w:t>
+        <w:t xml:space="preserve">All integration (and unit) tests are driven by the JUnit test framework and simulates an entire user story, or a collection of stories that comprise a use case. To avoid the various visualizations, pauses, and other click-and-point operations that will stop a test, which JUnit does not handle well, a JUnit test interposes a proxy class </w:t>
       </w:r>
       <w:proofErr w:type="spellStart"/>
       <w:r>
@@ -902,10 +817,7 @@
         <w:footnoteReference w:id="2"/>
       </w:r>
       <w:r>
-        <w:t xml:space="preserve"> The JUnit test triggers the proxy to send the message under test, and then r</w:t>
-      </w:r>
-      <w:r>
-        <w:t xml:space="preserve">eceives the CIV response. The CIV class only sees an </w:t>
+        <w:t xml:space="preserve"> The JUnit test triggers the proxy to send the message under test, and then receives the CIV response. The CIV class only sees an </w:t>
       </w:r>
       <w:r>
         <w:rPr>
@@ -914,10 +826,7 @@
         <w:t>Interface</w:t>
       </w:r>
       <w:r>
-        <w:t xml:space="preserve"> Java type, unknowing whether it is a proxy or the actual GUI object.  The proxy contains the proper implementation needed to handle whatever the test requires. Under this arrangement, any publi</w:t>
-      </w:r>
-      <w:r>
-        <w:t xml:space="preserve">c method within the CIV that talks to the HIC must use an </w:t>
+        <w:t xml:space="preserve"> Java type, unknowing whether it is a proxy or the actual GUI object.  The proxy contains the proper implementation needed to handle whatever the test requires. Under this arrangement, any public method within the CIV that talks to the HIC must use an </w:t>
       </w:r>
       <w:r>
         <w:rPr>
@@ -1038,13 +947,7 @@
         <w:rPr>
           <w:rFonts w:ascii="Courier New" w:eastAsia="Courier New" w:hAnsi="Courier New" w:cs="Courier New"/>
         </w:rPr>
-        <w:t>IOPanelPr</w:t>
-      </w:r>
-      <w:r>
-        <w:rPr>
-          <w:rFonts w:ascii="Courier New" w:eastAsia="Courier New" w:hAnsi="Courier New" w:cs="Courier New"/>
-        </w:rPr>
-        <w:t>oxy</w:t>
+        <w:t>IOPanelProxy</w:t>
       </w:r>
       <w:proofErr w:type="spellEnd"/>
       <w:r>
@@ -1070,26 +973,20 @@
       </w:r>
       <w:proofErr w:type="spellEnd"/>
       <w:r>
-        <w:t xml:space="preserve"> (or a working subset sufficient for testing), as required by the rules of interface implementations. The command parser will not know which interface implementatio</w:t>
-      </w:r>
-      <w:r>
-        <w:t xml:space="preserve">n is being used, and will run without test-specific code. The HIC will be bypassed but all logic from the CIV and backend components will be exercised in the test. </w:t>
-      </w:r>
-    </w:p>
-    <w:p>
-      <w:pPr>
-        <w:pStyle w:val="normal0"/>
-      </w:pPr>
-    </w:p>
-    <w:p>
-      <w:pPr>
-        <w:pStyle w:val="normal0"/>
-      </w:pPr>
-      <w:r>
-        <w:t>The HIC classes are the only ones not automatically tested, which is why the HIC should ha</w:t>
-      </w:r>
-      <w:r>
-        <w:t xml:space="preserve">ve a minimum of logic in it. Again, it is important that the </w:t>
+        <w:t xml:space="preserve"> (or a working subset sufficient for testing), as required by the rules of interface implementations. The command parser will not know which interface implementation is being used, and will run without test-specific code. The HIC will be bypassed but all logic from the CIV and backend components will be exercised in the test. </w:t>
+      </w:r>
+    </w:p>
+    <w:p>
+      <w:pPr>
+        <w:pStyle w:val="normal0"/>
+      </w:pPr>
+    </w:p>
+    <w:p>
+      <w:pPr>
+        <w:pStyle w:val="normal0"/>
+      </w:pPr>
+      <w:r>
+        <w:t xml:space="preserve">The HIC classes are the only ones not automatically tested, which is why the HIC should have a minimum of logic in it. Again, it is important that the </w:t>
       </w:r>
       <w:r>
         <w:rPr>
@@ -1125,7 +1022,6 @@
         <w:pStyle w:val="normal0"/>
       </w:pPr>
       <w:r>
-        <w:lastRenderedPageBreak/>
         <w:t>Al Cline</w:t>
       </w:r>
     </w:p>
@@ -1141,13 +1037,11 @@
       <w:pPr>
         <w:pStyle w:val="normal0"/>
       </w:pPr>
-      <w:bookmarkStart w:id="0" w:name="h.gjdgxs" w:colFirst="0" w:colLast="0"/>
-      <w:bookmarkEnd w:id="0"/>
+      <w:bookmarkStart w:id="1" w:name="h.gjdgxs" w:colFirst="0" w:colLast="0"/>
+      <w:bookmarkEnd w:id="1"/>
       <w:r>
         <w:t>Feb 15, 2015</w:t>
       </w:r>
-      <w:bookmarkStart w:id="1" w:name="_GoBack"/>
-      <w:bookmarkEnd w:id="1"/>
     </w:p>
     <w:sectPr>
       <w:footerReference w:type="default" r:id="rId9"/>
@@ -1204,7 +1098,7 @@
       <w:rPr>
         <w:noProof/>
       </w:rPr>
-      <w:t>4</w:t>
+      <w:t>5</w:t>
     </w:r>
     <w:r>
       <w:fldChar w:fldCharType="end"/>

</xml_diff>